<commit_message>
Buttons are now 0 if not pressed
</commit_message>
<xml_diff>
--- a/Documentation/GDD_ProjectInterface.V3.0.docx
+++ b/Documentation/GDD_ProjectInterface.V3.0.docx
@@ -1007,7 +1007,21 @@
         <w:rPr>
           <w:lang w:val="nl-NL"/>
         </w:rPr>
-        <w:t xml:space="preserve"> schieten zodat ze uit de weg gaan. De waterpistool werkt net zoals in het menu door te richten met een kruisje op het scherm en vervolgens te schieten.</w:t>
+        <w:t xml:space="preserve"> schieten zodat ze uit de weg gaan. De waterpistool werkt net zoals in het menu door te richten met een kruisje op het scherm en vervolgens te schieten</w:t>
+      </w:r>
+      <w:r>
+        <w:rPr>
+          <w:lang w:val="nl-NL"/>
+        </w:rPr>
+        <w:t xml:space="preserve"> en de waterpistool bevat ook nog eens water dat ook op kan raken, maar het water vult zich weer bij als die leeg is</w:t>
+      </w:r>
+      <w:bookmarkStart w:id="0" w:name="_GoBack"/>
+      <w:bookmarkEnd w:id="0"/>
+      <w:r>
+        <w:rPr>
+          <w:lang w:val="nl-NL"/>
+        </w:rPr>
+        <w:t>.</w:t>
       </w:r>
       <w:r>
         <w:rPr>
@@ -1519,8 +1533,6 @@
         </w:rPr>
         <w:t xml:space="preserve"> Ook heeft de watergun water en deze kan op raken, maar die vult automatisch weer bij.</w:t>
       </w:r>
-      <w:bookmarkStart w:id="0" w:name="_GoBack"/>
-      <w:bookmarkEnd w:id="0"/>
       <w:r>
         <w:rPr>
           <w:lang w:val="nl-NL"/>
@@ -1872,7 +1884,7 @@
                                   <w:color w:val="4472C4" w:themeColor="accent1"/>
                                   <w:lang w:val="nl-NL"/>
                                 </w:rPr>
-                                <w:t>7</w:t>
+                                <w:t>4</w:t>
                               </w:r>
                               <w:r>
                                 <w:rPr>
@@ -1925,7 +1937,7 @@
                             <w:color w:val="4472C4" w:themeColor="accent1"/>
                             <w:lang w:val="nl-NL"/>
                           </w:rPr>
-                          <w:t>7</w:t>
+                          <w:t>4</w:t>
                         </w:r>
                         <w:r>
                           <w:rPr>
@@ -3202,7 +3214,7 @@
 </file>
 
 <file path=customXml/itemProps1.xml><?xml version="1.0" encoding="utf-8"?>
-<ds:datastoreItem xmlns:ds="http://schemas.openxmlformats.org/officeDocument/2006/customXml" ds:itemID="{81CD45E9-0DA1-4215-BB03-507B8B48350C}">
+<ds:datastoreItem xmlns:ds="http://schemas.openxmlformats.org/officeDocument/2006/customXml" ds:itemID="{0879E053-44C6-430B-964A-4ED49E9A307B}">
   <ds:schemaRefs>
     <ds:schemaRef ds:uri="http://schemas.openxmlformats.org/officeDocument/2006/bibliography"/>
   </ds:schemaRefs>

</xml_diff>

<commit_message>
small change gdd and added the costs of the project in the projectplan
</commit_message>
<xml_diff>
--- a/Documentation/GDD_ProjectInterface.V3.0.docx
+++ b/Documentation/GDD_ProjectInterface.V3.0.docx
@@ -19,14 +19,34 @@
         </w:rPr>
         <w:t xml:space="preserve">GDD </w:t>
       </w:r>
+      <w:proofErr w:type="spellStart"/>
       <w:r>
         <w:rPr>
           <w:sz w:val="52"/>
           <w:szCs w:val="36"/>
           <w:lang w:val="nl-NL"/>
         </w:rPr>
-        <w:t>Splash Car</w:t>
-      </w:r>
+        <w:t>Splash</w:t>
+      </w:r>
+      <w:proofErr w:type="spellEnd"/>
+      <w:r>
+        <w:rPr>
+          <w:sz w:val="52"/>
+          <w:szCs w:val="36"/>
+          <w:lang w:val="nl-NL"/>
+        </w:rPr>
+        <w:t xml:space="preserve"> </w:t>
+      </w:r>
+      <w:proofErr w:type="spellStart"/>
+      <w:r>
+        <w:rPr>
+          <w:sz w:val="52"/>
+          <w:szCs w:val="36"/>
+          <w:lang w:val="nl-NL"/>
+        </w:rPr>
+        <w:t>Car</w:t>
+      </w:r>
+      <w:proofErr w:type="spellEnd"/>
     </w:p>
     <w:p>
       <w:pPr>
@@ -55,7 +75,21 @@
         <w:rPr>
           <w:lang w:val="nl-NL"/>
         </w:rPr>
-        <w:t>Tim Bunk en Mike de Groot</w:t>
+        <w:t xml:space="preserve">Tim </w:t>
+      </w:r>
+      <w:proofErr w:type="spellStart"/>
+      <w:r>
+        <w:rPr>
+          <w:lang w:val="nl-NL"/>
+        </w:rPr>
+        <w:t>Bunk</w:t>
+      </w:r>
+      <w:proofErr w:type="spellEnd"/>
+      <w:r>
+        <w:rPr>
+          <w:lang w:val="nl-NL"/>
+        </w:rPr>
+        <w:t xml:space="preserve"> en Mike de Groot</w:t>
       </w:r>
     </w:p>
     <w:p>
@@ -415,12 +449,14 @@
               <w:lang w:val="nl-NL"/>
             </w:rPr>
           </w:pPr>
+          <w:proofErr w:type="spellStart"/>
           <w:r>
             <w:rPr>
               <w:lang w:val="nl-NL"/>
             </w:rPr>
             <w:t>USP’s</w:t>
           </w:r>
+          <w:proofErr w:type="spellEnd"/>
           <w:r>
             <w:rPr>
               <w:lang w:val="nl-NL"/>
@@ -517,8 +553,16 @@
         <w:rPr>
           <w:lang w:val="nl-NL"/>
         </w:rPr>
-        <w:t>ject moeten wij met de teensy</w:t>
-      </w:r>
+        <w:t xml:space="preserve">ject moeten wij met de </w:t>
+      </w:r>
+      <w:proofErr w:type="spellStart"/>
+      <w:r>
+        <w:rPr>
+          <w:lang w:val="nl-NL"/>
+        </w:rPr>
+        <w:t>teensy</w:t>
+      </w:r>
+      <w:proofErr w:type="spellEnd"/>
       <w:r>
         <w:rPr>
           <w:lang w:val="nl-NL"/>
@@ -547,13 +591,27 @@
         <w:rPr>
           <w:lang w:val="nl-NL"/>
         </w:rPr>
-        <w:t>e-device moeten we een game in U</w:t>
-      </w:r>
-      <w:r>
-        <w:rPr>
-          <w:lang w:val="nl-NL"/>
-        </w:rPr>
-        <w:t>nity maken.</w:t>
+        <w:t xml:space="preserve">e-device moeten we een game in </w:t>
+      </w:r>
+      <w:proofErr w:type="spellStart"/>
+      <w:r>
+        <w:rPr>
+          <w:lang w:val="nl-NL"/>
+        </w:rPr>
+        <w:t>U</w:t>
+      </w:r>
+      <w:r>
+        <w:rPr>
+          <w:lang w:val="nl-NL"/>
+        </w:rPr>
+        <w:t>nity</w:t>
+      </w:r>
+      <w:proofErr w:type="spellEnd"/>
+      <w:r>
+        <w:rPr>
+          <w:lang w:val="nl-NL"/>
+        </w:rPr>
+        <w:t xml:space="preserve"> maken.</w:t>
       </w:r>
     </w:p>
     <w:p>
@@ -695,12 +753,14 @@
         </w:rPr>
         <w:t xml:space="preserve">De waterpistool bevat een </w:t>
       </w:r>
+      <w:proofErr w:type="spellStart"/>
       <w:r>
         <w:rPr>
           <w:lang w:val="nl-NL"/>
         </w:rPr>
         <w:t>accelerometer</w:t>
       </w:r>
+      <w:proofErr w:type="spellEnd"/>
       <w:r>
         <w:rPr>
           <w:lang w:val="nl-NL"/>
@@ -827,6 +887,7 @@
         </w:rPr>
         <w:t xml:space="preserve">optie knop, </w:t>
       </w:r>
+      <w:proofErr w:type="spellStart"/>
       <w:r>
         <w:rPr>
           <w:lang w:val="nl-NL"/>
@@ -837,7 +898,14 @@
         <w:rPr>
           <w:lang w:val="nl-NL"/>
         </w:rPr>
-        <w:t>s knop</w:t>
+        <w:t>s</w:t>
+      </w:r>
+      <w:proofErr w:type="spellEnd"/>
+      <w:r>
+        <w:rPr>
+          <w:lang w:val="nl-NL"/>
+        </w:rPr>
+        <w:t xml:space="preserve"> knop</w:t>
       </w:r>
       <w:r>
         <w:rPr>
@@ -1015,19 +1083,31 @@
         </w:rPr>
         <w:t xml:space="preserve"> en de waterpistool bevat ook nog eens water dat ook op kan raken, maar het water vult zich weer bij als die leeg is</w:t>
       </w:r>
+      <w:r>
+        <w:rPr>
+          <w:lang w:val="nl-NL"/>
+        </w:rPr>
+        <w:t>.</w:t>
+      </w:r>
+      <w:r>
+        <w:rPr>
+          <w:lang w:val="nl-NL"/>
+        </w:rPr>
+        <w:t xml:space="preserve"> </w:t>
+      </w:r>
+      <w:r>
+        <w:rPr>
+          <w:lang w:val="nl-NL"/>
+        </w:rPr>
+        <w:t xml:space="preserve">Als je iemand hebt geraakt wordt hij  boos en begint hij stenen te gooien. </w:t>
+      </w:r>
       <w:bookmarkStart w:id="0" w:name="_GoBack"/>
       <w:bookmarkEnd w:id="0"/>
       <w:r>
         <w:rPr>
           <w:lang w:val="nl-NL"/>
         </w:rPr>
-        <w:t>.</w:t>
-      </w:r>
-      <w:r>
-        <w:rPr>
-          <w:lang w:val="nl-NL"/>
-        </w:rPr>
-        <w:t xml:space="preserve"> Ook zie je een highscore rechtsboven staan en daaronder de score die jij nu op het moment hebt. Je krijgt score door </w:t>
+        <w:t xml:space="preserve">Ook zie je een highscore rechtsboven staan en daaronder de score die jij nu op het moment hebt. Je krijgt score door </w:t>
       </w:r>
       <w:r>
         <w:rPr>
@@ -1531,7 +1611,21 @@
         <w:rPr>
           <w:lang w:val="nl-NL"/>
         </w:rPr>
-        <w:t xml:space="preserve"> Ook heeft de watergun water en deze kan op raken, maar die vult automatisch weer bij.</w:t>
+        <w:t xml:space="preserve"> Ook heeft de </w:t>
+      </w:r>
+      <w:proofErr w:type="spellStart"/>
+      <w:r>
+        <w:rPr>
+          <w:lang w:val="nl-NL"/>
+        </w:rPr>
+        <w:t>watergun</w:t>
+      </w:r>
+      <w:proofErr w:type="spellEnd"/>
+      <w:r>
+        <w:rPr>
+          <w:lang w:val="nl-NL"/>
+        </w:rPr>
+        <w:t xml:space="preserve"> water en deze kan op raken, maar die vult automatisch weer bij.</w:t>
       </w:r>
       <w:r>
         <w:rPr>
@@ -1677,6 +1771,7 @@
           <w:lang w:val="nl-NL"/>
         </w:rPr>
       </w:pPr>
+      <w:proofErr w:type="spellStart"/>
       <w:r>
         <w:rPr>
           <w:sz w:val="36"/>
@@ -1685,6 +1780,7 @@
         </w:rPr>
         <w:t>USP’s</w:t>
       </w:r>
+      <w:proofErr w:type="spellEnd"/>
     </w:p>
     <w:p>
       <w:pPr>
@@ -1884,7 +1980,7 @@
                                   <w:color w:val="4472C4" w:themeColor="accent1"/>
                                   <w:lang w:val="nl-NL"/>
                                 </w:rPr>
-                                <w:t>4</w:t>
+                                <w:t>5</w:t>
                               </w:r>
                               <w:r>
                                 <w:rPr>
@@ -1937,7 +2033,7 @@
                             <w:color w:val="4472C4" w:themeColor="accent1"/>
                             <w:lang w:val="nl-NL"/>
                           </w:rPr>
-                          <w:t>4</w:t>
+                          <w:t>5</w:t>
                         </w:r>
                         <w:r>
                           <w:rPr>
@@ -3214,7 +3310,7 @@
 </file>
 
 <file path=customXml/itemProps1.xml><?xml version="1.0" encoding="utf-8"?>
-<ds:datastoreItem xmlns:ds="http://schemas.openxmlformats.org/officeDocument/2006/customXml" ds:itemID="{0879E053-44C6-430B-964A-4ED49E9A307B}">
+<ds:datastoreItem xmlns:ds="http://schemas.openxmlformats.org/officeDocument/2006/customXml" ds:itemID="{E4273DDD-14C8-4429-A777-1E87D1238616}">
   <ds:schemaRefs>
     <ds:schemaRef ds:uri="http://schemas.openxmlformats.org/officeDocument/2006/bibliography"/>
   </ds:schemaRefs>

</xml_diff>